<commit_message>
Compression done up to extension exercises
</commit_message>
<xml_diff>
--- a/Assignment 2/Compression/Report.docx
+++ b/Assignment 2/Compression/Report.docx
@@ -147,11 +147,9 @@
       <w:r>
         <w:t xml:space="preserve">reverse the </w:t>
       </w:r>
-      <w:proofErr w:type="gramStart"/>
-      <w:r>
-        <w:t>characters</w:t>
-      </w:r>
-      <w:proofErr w:type="gramEnd"/>
+      <w:r>
+        <w:t>characters,</w:t>
+      </w:r>
       <w:r>
         <w:t xml:space="preserve"> </w:t>
       </w:r>
@@ -167,43 +165,7 @@
         <w:t xml:space="preserve"> = </w:t>
       </w:r>
       <w:r>
-        <w:t>111</w:t>
-      </w:r>
-      <w:r>
-        <w:t xml:space="preserve"> </w:t>
-      </w:r>
-      <w:r>
-        <w:t>01</w:t>
-      </w:r>
-      <w:r>
-        <w:t xml:space="preserve"> </w:t>
-      </w:r>
-      <w:r>
-        <w:t>111</w:t>
-      </w:r>
-      <w:r>
-        <w:t xml:space="preserve"> </w:t>
-      </w:r>
-      <w:r>
-        <w:t>01</w:t>
-      </w:r>
-      <w:r>
-        <w:t xml:space="preserve"> </w:t>
-      </w:r>
-      <w:r>
-        <w:t>101</w:t>
-      </w:r>
-      <w:r>
-        <w:t xml:space="preserve"> </w:t>
-      </w:r>
-      <w:r>
-        <w:t>00</w:t>
-      </w:r>
-      <w:r>
-        <w:t xml:space="preserve"> </w:t>
-      </w:r>
-      <w:r>
-        <w:t>100</w:t>
+        <w:t>111 01 111 01 101 00 100</w:t>
       </w:r>
       <w:r>
         <w:t xml:space="preserve"> = </w:t>
@@ -255,6 +217,245 @@
       </w:r>
       <w:r>
         <w:t>.</w:t>
+      </w:r>
+      <w:r>
+        <w:t xml:space="preserve"> I have also provided Table 1, which is easier to use for practical purposes. Finally, we use the table to produce the following encoded binary message</w:t>
+      </w:r>
+      <w:r>
+        <w:t xml:space="preserve"> (</w:t>
+      </w:r>
+      <w:r>
+        <w:t>hyphen</w:t>
+      </w:r>
+      <w:r>
+        <w:t xml:space="preserve"> delimited for easier reading)</w:t>
+      </w:r>
+      <w:r>
+        <w:t>:</w:t>
+      </w:r>
+    </w:p>
+    <w:p>
+      <w:r>
+        <w:t>01000</w:t>
+      </w:r>
+      <w:r>
+        <w:t>-</w:t>
+      </w:r>
+      <w:r>
+        <w:t>0010</w:t>
+      </w:r>
+      <w:r>
+        <w:t>-</w:t>
+      </w:r>
+      <w:r>
+        <w:t>0001</w:t>
+      </w:r>
+      <w:r>
+        <w:t>-</w:t>
+      </w:r>
+      <w:r>
+        <w:t>10</w:t>
+      </w:r>
+      <w:r>
+        <w:t>-</w:t>
+      </w:r>
+      <w:r>
+        <w:t>11001</w:t>
+      </w:r>
+      <w:r>
+        <w:t>-</w:t>
+      </w:r>
+      <w:r>
+        <w:t>01001</w:t>
+      </w:r>
+      <w:r>
+        <w:t>-</w:t>
+      </w:r>
+      <w:r>
+        <w:t>011010</w:t>
+      </w:r>
+      <w:r>
+        <w:t>-</w:t>
+      </w:r>
+      <w:r>
+        <w:t>010110</w:t>
+      </w:r>
+      <w:r>
+        <w:t>-</w:t>
+      </w:r>
+      <w:r>
+        <w:t>011100</w:t>
+      </w:r>
+      <w:r>
+        <w:t>-</w:t>
+      </w:r>
+      <w:r>
+        <w:t>10</w:t>
+      </w:r>
+      <w:r>
+        <w:t>-</w:t>
+      </w:r>
+      <w:r>
+        <w:t>010101</w:t>
+      </w:r>
+      <w:r>
+        <w:t>-</w:t>
+      </w:r>
+      <w:r>
+        <w:t>0011</w:t>
+      </w:r>
+      <w:r>
+        <w:t>-</w:t>
+      </w:r>
+      <w:r>
+        <w:t>0000</w:t>
+      </w:r>
+      <w:r>
+        <w:t>-</w:t>
+      </w:r>
+      <w:r>
+        <w:t>11100</w:t>
+      </w:r>
+      <w:r>
+        <w:t>-</w:t>
+      </w:r>
+      <w:r>
+        <w:t>011111</w:t>
+      </w:r>
+      <w:r>
+        <w:t>-</w:t>
+      </w:r>
+      <w:r>
+        <w:t>10</w:t>
+      </w:r>
+      <w:r>
+        <w:t>-</w:t>
+      </w:r>
+      <w:r>
+        <w:t>011000</w:t>
+      </w:r>
+      <w:r>
+        <w:t>-</w:t>
+      </w:r>
+      <w:r>
+        <w:t>0000</w:t>
+      </w:r>
+      <w:r>
+        <w:t>-</w:t>
+      </w:r>
+      <w:r>
+        <w:t>11101</w:t>
+      </w:r>
+      <w:r>
+        <w:t>-</w:t>
+      </w:r>
+      <w:r>
+        <w:t>10</w:t>
+      </w:r>
+      <w:r>
+        <w:t>-</w:t>
+      </w:r>
+      <w:r>
+        <w:t>011011</w:t>
+      </w:r>
+      <w:r>
+        <w:t>-</w:t>
+      </w:r>
+      <w:r>
+        <w:t>01001</w:t>
+      </w:r>
+      <w:r>
+        <w:t>-</w:t>
+      </w:r>
+      <w:r>
+        <w:t>011110</w:t>
+      </w:r>
+      <w:r>
+        <w:t>-</w:t>
+      </w:r>
+      <w:r>
+        <w:t>11000</w:t>
+      </w:r>
+      <w:r>
+        <w:t>-</w:t>
+      </w:r>
+      <w:r>
+        <w:t>11010</w:t>
+      </w:r>
+      <w:r>
+        <w:t>-</w:t>
+      </w:r>
+      <w:r>
+        <w:t>10</w:t>
+      </w:r>
+      <w:r>
+        <w:t>-</w:t>
+      </w:r>
+      <w:r>
+        <w:t>0000</w:t>
+      </w:r>
+      <w:r>
+        <w:t>-</w:t>
+      </w:r>
+      <w:r>
+        <w:t>11011</w:t>
+      </w:r>
+      <w:r>
+        <w:t>-</w:t>
+      </w:r>
+      <w:r>
+        <w:t>0001</w:t>
+      </w:r>
+      <w:r>
+        <w:t>-</w:t>
+      </w:r>
+      <w:r>
+        <w:t>0011</w:t>
+      </w:r>
+      <w:r>
+        <w:t>-</w:t>
+      </w:r>
+      <w:r>
+        <w:t>10</w:t>
+      </w:r>
+      <w:r>
+        <w:t>-</w:t>
+      </w:r>
+      <w:r>
+        <w:t>01000</w:t>
+      </w:r>
+      <w:r>
+        <w:t>-</w:t>
+      </w:r>
+      <w:r>
+        <w:t>0010</w:t>
+      </w:r>
+      <w:r>
+        <w:t>-</w:t>
+      </w:r>
+      <w:r>
+        <w:t>0001</w:t>
+      </w:r>
+      <w:r>
+        <w:t>-</w:t>
+      </w:r>
+      <w:r>
+        <w:t>10</w:t>
+      </w:r>
+      <w:r>
+        <w:t>-</w:t>
+      </w:r>
+      <w:r>
+        <w:t>011101</w:t>
+      </w:r>
+      <w:r>
+        <w:t>-</w:t>
+      </w:r>
+      <w:r>
+        <w:t>010100</w:t>
+      </w:r>
+      <w:r>
+        <w:t>-11111-11110-10-010111-0000-011001</w:t>
       </w:r>
     </w:p>
     <w:p>
@@ -300,13 +501,183 @@
         </w:drawing>
       </w:r>
     </w:p>
-    <w:p/>
+    <w:p>
+      <w:r>
+        <w:rPr>
+          <w:noProof/>
+        </w:rPr>
+        <w:drawing>
+          <wp:inline distT="0" distB="0" distL="0" distR="0" wp14:anchorId="3CB52EDC" wp14:editId="2BC0B257">
+            <wp:extent cx="5720715" cy="2392045"/>
+            <wp:effectExtent l="0" t="0" r="0" b="8255"/>
+            <wp:docPr id="1128724896" name="Picture 2"/>
+            <wp:cNvGraphicFramePr>
+              <a:graphicFrameLocks xmlns:a="http://schemas.openxmlformats.org/drawingml/2006/main" noChangeAspect="1"/>
+            </wp:cNvGraphicFramePr>
+            <a:graphic xmlns:a="http://schemas.openxmlformats.org/drawingml/2006/main">
+              <a:graphicData uri="http://schemas.openxmlformats.org/drawingml/2006/picture">
+                <pic:pic xmlns:pic="http://schemas.openxmlformats.org/drawingml/2006/picture">
+                  <pic:nvPicPr>
+                    <pic:cNvPr id="0" name="Picture 2"/>
+                    <pic:cNvPicPr>
+                      <a:picLocks noChangeAspect="1" noChangeArrowheads="1"/>
+                    </pic:cNvPicPr>
+                  </pic:nvPicPr>
+                  <pic:blipFill>
+                    <a:blip r:embed="rId9">
+                      <a:extLst>
+                        <a:ext uri="{28A0092B-C50C-407E-A947-70E740481C1C}">
+                          <a14:useLocalDpi xmlns:a14="http://schemas.microsoft.com/office/drawing/2010/main" val="0"/>
+                        </a:ext>
+                      </a:extLst>
+                    </a:blip>
+                    <a:srcRect/>
+                    <a:stretch>
+                      <a:fillRect/>
+                    </a:stretch>
+                  </pic:blipFill>
+                  <pic:spPr bwMode="auto">
+                    <a:xfrm>
+                      <a:off x="0" y="0"/>
+                      <a:ext cx="5720715" cy="2392045"/>
+                    </a:xfrm>
+                    <a:prstGeom prst="rect">
+                      <a:avLst/>
+                    </a:prstGeom>
+                    <a:noFill/>
+                    <a:ln>
+                      <a:noFill/>
+                    </a:ln>
+                  </pic:spPr>
+                </pic:pic>
+              </a:graphicData>
+            </a:graphic>
+          </wp:inline>
+        </w:drawing>
+      </w:r>
+    </w:p>
+    <w:p>
+      <w:r>
+        <w:rPr>
+          <w:noProof/>
+        </w:rPr>
+        <w:lastRenderedPageBreak/>
+        <w:drawing>
+          <wp:inline distT="0" distB="0" distL="0" distR="0" wp14:anchorId="73B4499E" wp14:editId="4AB4113A">
+            <wp:extent cx="5205095" cy="8863330"/>
+            <wp:effectExtent l="0" t="0" r="0" b="0"/>
+            <wp:docPr id="675405662" name="Picture 1" descr="A white sheet with black lines and letters&#10;&#10;Description automatically generated with medium confidence"/>
+            <wp:cNvGraphicFramePr>
+              <a:graphicFrameLocks xmlns:a="http://schemas.openxmlformats.org/drawingml/2006/main" noChangeAspect="1"/>
+            </wp:cNvGraphicFramePr>
+            <a:graphic xmlns:a="http://schemas.openxmlformats.org/drawingml/2006/main">
+              <a:graphicData uri="http://schemas.openxmlformats.org/drawingml/2006/picture">
+                <pic:pic xmlns:pic="http://schemas.openxmlformats.org/drawingml/2006/picture">
+                  <pic:nvPicPr>
+                    <pic:cNvPr id="675405662" name="Picture 1" descr="A white sheet with black lines and letters&#10;&#10;Description automatically generated with medium confidence"/>
+                    <pic:cNvPicPr/>
+                  </pic:nvPicPr>
+                  <pic:blipFill>
+                    <a:blip r:embed="rId10"/>
+                    <a:stretch>
+                      <a:fillRect/>
+                    </a:stretch>
+                  </pic:blipFill>
+                  <pic:spPr>
+                    <a:xfrm>
+                      <a:off x="0" y="0"/>
+                      <a:ext cx="5205095" cy="8863330"/>
+                    </a:xfrm>
+                    <a:prstGeom prst="rect">
+                      <a:avLst/>
+                    </a:prstGeom>
+                  </pic:spPr>
+                </pic:pic>
+              </a:graphicData>
+            </a:graphic>
+          </wp:inline>
+        </w:drawing>
+      </w:r>
+    </w:p>
     <w:p>
       <w:pPr>
         <w:pStyle w:val="Heading2"/>
       </w:pPr>
       <w:r>
-        <w:t>Analysis</w:t>
+        <w:lastRenderedPageBreak/>
+        <w:t>Task 3</w:t>
+      </w:r>
+    </w:p>
+    <w:p>
+      <w:pPr>
+        <w:pStyle w:val="Heading3"/>
+      </w:pPr>
+      <w:r>
+        <w:t>Compression Ratio</w:t>
+      </w:r>
+    </w:p>
+    <w:p>
+      <w:r>
+        <w:t>Using an 8-bit ASCII encoding for this message</w:t>
+      </w:r>
+      <w:r>
+        <w:t xml:space="preserve"> the number of bits used</w:t>
+      </w:r>
+      <w:r>
+        <w:t xml:space="preserve"> would be 43 characters x 8 bits =</w:t>
+      </w:r>
+      <w:r>
+        <w:t xml:space="preserve"> </w:t>
+      </w:r>
+      <w:r>
+        <w:t>344 bits</w:t>
+      </w:r>
+      <w:r>
+        <w:t>.</w:t>
+      </w:r>
+    </w:p>
+    <w:p>
+      <w:r>
+        <w:t xml:space="preserve">As there are 192 characters in the encoded message and </w:t>
+      </w:r>
+      <w:r>
+        <w:t xml:space="preserve">as </w:t>
+      </w:r>
+      <w:r>
+        <w:t>each character represents a single bit the Huffman encoded message uses 192 bits.</w:t>
+      </w:r>
+    </w:p>
+    <w:p>
+      <w:r>
+        <w:t>The compression ratio achieved using Huffman encoding would be 192 / 344 = 0.558. This means that the encoded message contains the same information in 55.8% of the storage space</w:t>
+      </w:r>
+      <w:r>
+        <w:t xml:space="preserve"> provided the recipient knows or can derive the dictionary.</w:t>
+      </w:r>
+    </w:p>
+    <w:p>
+      <w:pPr>
+        <w:pStyle w:val="Heading3"/>
+      </w:pPr>
+      <w:r>
+        <w:t>Fixed-Length Encodings</w:t>
+      </w:r>
+    </w:p>
+    <w:p>
+      <w:r>
+        <w:t>The string only uses the 26 lowercase alphabetic characters and the space character and thus could be represented by any number of bits n where 2</w:t>
+      </w:r>
+      <w:r>
+        <w:rPr>
+          <w:vertAlign w:val="superscript"/>
+        </w:rPr>
+        <w:t>n</w:t>
+      </w:r>
+      <w:r>
+        <w:t xml:space="preserve"> &gt;= 27. The shortest of these is 5 bits which if used would produce an encoded message with a compression ratio of 5/8 or 0.625</w:t>
+      </w:r>
+      <w:r>
+        <w:t>, significantly less efficient that Huffman encoding.</w:t>
       </w:r>
     </w:p>
     <w:p>
@@ -314,7 +685,249 @@
         <w:pStyle w:val="Heading2"/>
       </w:pPr>
       <w:r>
-        <w:t>Conclusion</w:t>
+        <w:t>Task 4</w:t>
+      </w:r>
+    </w:p>
+    <w:p>
+      <w:r>
+        <w:t xml:space="preserve">The </w:t>
+      </w:r>
+      <w:r>
+        <w:t xml:space="preserve">way a </w:t>
+      </w:r>
+      <w:r>
+        <w:t>Huffman tree is</w:t>
+      </w:r>
+      <w:r>
+        <w:t xml:space="preserve"> constructed</w:t>
+      </w:r>
+      <w:r>
+        <w:t xml:space="preserve"> </w:t>
+      </w:r>
+      <w:r>
+        <w:t xml:space="preserve">indirectly </w:t>
+      </w:r>
+      <w:r>
+        <w:t xml:space="preserve">compares the sum of bits saved by </w:t>
+      </w:r>
+      <w:r>
+        <w:t xml:space="preserve">encoding a character as a reduced length encoding </w:t>
+      </w:r>
+      <w:r>
+        <w:t>to the sum of bits cost by doing so and this means by its very structure it produces the most efficient</w:t>
+      </w:r>
+      <w:r>
+        <w:t xml:space="preserve"> binary</w:t>
+      </w:r>
+      <w:r>
+        <w:t xml:space="preserve"> encoding possible and cannot be beaten by a fixed-length encoding. Importantly this ignores the cost of communicating the </w:t>
+      </w:r>
+      <w:r>
+        <w:t>encoding and so in some cases where the message is small, or the Huffman encoding is identical to the fixed-length encoding an agreed upon fixed-length encoding may be more efficient.</w:t>
+      </w:r>
+    </w:p>
+    <w:p>
+      <w:r>
+        <w:t xml:space="preserve">Shannon Entropy in this context is a way to measure the amount of </w:t>
+      </w:r>
+      <w:r>
+        <w:t>entropy</w:t>
+      </w:r>
+      <w:r>
+        <w:t xml:space="preserve"> </w:t>
+      </w:r>
+      <w:r>
+        <w:t>in a</w:t>
+      </w:r>
+      <w:r>
+        <w:t xml:space="preserve"> string using the formula in Figure 5.</w:t>
+      </w:r>
+      <w:r>
+        <w:t xml:space="preserve"> </w:t>
+      </w:r>
+      <w:r>
+        <w:t xml:space="preserve">If the string contained only </w:t>
+      </w:r>
+      <w:r>
+        <w:t>one type of character,</w:t>
+      </w:r>
+      <w:r>
+        <w:t xml:space="preserve"> then entropy would be 0 and we would theoretically require 0 bits </w:t>
+      </w:r>
+      <w:r>
+        <w:t>per character. In the worst case all characters</w:t>
+      </w:r>
+      <w:r>
+        <w:t xml:space="preserve"> </w:t>
+      </w:r>
+      <w:r>
+        <w:t xml:space="preserve">have an equal </w:t>
+      </w:r>
+      <w:r>
+        <w:t>probability,</w:t>
+      </w:r>
+      <w:r>
+        <w:t xml:space="preserve"> and we get</w:t>
+      </w:r>
+      <w:r>
+        <w:t xml:space="preserve"> an entropy of</w:t>
+      </w:r>
+      <w:r>
+        <w:t xml:space="preserve"> log</w:t>
+      </w:r>
+      <w:r>
+        <w:rPr>
+          <w:vertAlign w:val="subscript"/>
+        </w:rPr>
+        <w:t>2</w:t>
+      </w:r>
+      <w:r>
+        <w:t>(n)</w:t>
+      </w:r>
+      <w:r>
+        <w:t xml:space="preserve"> where n is the number of unique characters in the string</w:t>
+      </w:r>
+      <w:r>
+        <w:t xml:space="preserve">. </w:t>
+      </w:r>
+      <w:r>
+        <w:t xml:space="preserve">I have created a program to calculate the Shannon </w:t>
+      </w:r>
+      <w:r>
+        <w:t>E</w:t>
+      </w:r>
+      <w:r>
+        <w:t>ntropy and the average code length of a given Huffman encoding with the output for my encoding shown in figure 6.</w:t>
+      </w:r>
+      <w:r>
+        <w:t xml:space="preserve"> </w:t>
+      </w:r>
+      <w:r>
+        <w:t>Shannon</w:t>
+      </w:r>
+      <w:r>
+        <w:t xml:space="preserve"> </w:t>
+      </w:r>
+      <w:r>
+        <w:t>E</w:t>
+      </w:r>
+      <w:r>
+        <w:t xml:space="preserve">ntropy </w:t>
+      </w:r>
+      <w:r>
+        <w:t xml:space="preserve">for the string is </w:t>
+      </w:r>
+      <w:r>
+        <w:t>4.385</w:t>
+      </w:r>
+      <w:r>
+        <w:t xml:space="preserve"> bits/character and</w:t>
+      </w:r>
+      <w:r>
+        <w:t xml:space="preserve"> </w:t>
+      </w:r>
+      <w:r>
+        <w:t>o</w:t>
+      </w:r>
+      <w:r>
+        <w:t xml:space="preserve">ur encoding has achieved </w:t>
+      </w:r>
+      <w:r>
+        <w:t>4.465</w:t>
+      </w:r>
+      <w:r>
+        <w:t xml:space="preserve"> bits</w:t>
+      </w:r>
+      <w:r>
+        <w:t>/character</w:t>
+      </w:r>
+      <w:r>
+        <w:t xml:space="preserve"> making it a reasonable approximation given that bits are discrete</w:t>
+      </w:r>
+      <w:r>
+        <w:t>.</w:t>
+      </w:r>
+    </w:p>
+    <w:p>
+      <w:r>
+        <w:drawing>
+          <wp:inline distT="0" distB="0" distL="0" distR="0" wp14:anchorId="39860A71" wp14:editId="75A6E621">
+            <wp:extent cx="5182323" cy="1762371"/>
+            <wp:effectExtent l="0" t="0" r="0" b="9525"/>
+            <wp:docPr id="524216237" name="Picture 1" descr="A mathematical equation with numbers and symbols&#10;&#10;Description automatically generated"/>
+            <wp:cNvGraphicFramePr>
+              <a:graphicFrameLocks xmlns:a="http://schemas.openxmlformats.org/drawingml/2006/main" noChangeAspect="1"/>
+            </wp:cNvGraphicFramePr>
+            <a:graphic xmlns:a="http://schemas.openxmlformats.org/drawingml/2006/main">
+              <a:graphicData uri="http://schemas.openxmlformats.org/drawingml/2006/picture">
+                <pic:pic xmlns:pic="http://schemas.openxmlformats.org/drawingml/2006/picture">
+                  <pic:nvPicPr>
+                    <pic:cNvPr id="524216237" name="Picture 1" descr="A mathematical equation with numbers and symbols&#10;&#10;Description automatically generated"/>
+                    <pic:cNvPicPr/>
+                  </pic:nvPicPr>
+                  <pic:blipFill>
+                    <a:blip r:embed="rId11"/>
+                    <a:stretch>
+                      <a:fillRect/>
+                    </a:stretch>
+                  </pic:blipFill>
+                  <pic:spPr>
+                    <a:xfrm>
+                      <a:off x="0" y="0"/>
+                      <a:ext cx="5182323" cy="1762371"/>
+                    </a:xfrm>
+                    <a:prstGeom prst="rect">
+                      <a:avLst/>
+                    </a:prstGeom>
+                  </pic:spPr>
+                </pic:pic>
+              </a:graphicData>
+            </a:graphic>
+          </wp:inline>
+        </w:drawing>
+      </w:r>
+    </w:p>
+    <w:p>
+      <w:r>
+        <w:rPr>
+          <w:noProof/>
+        </w:rPr>
+        <w:lastRenderedPageBreak/>
+        <w:drawing>
+          <wp:inline distT="0" distB="0" distL="0" distR="0" wp14:anchorId="17943DFC" wp14:editId="28DEDFFE">
+            <wp:extent cx="5731510" cy="3599815"/>
+            <wp:effectExtent l="0" t="0" r="2540" b="635"/>
+            <wp:docPr id="866223013" name="Picture 1" descr="A screenshot of a computer program&#10;&#10;Description automatically generated"/>
+            <wp:cNvGraphicFramePr>
+              <a:graphicFrameLocks xmlns:a="http://schemas.openxmlformats.org/drawingml/2006/main" noChangeAspect="1"/>
+            </wp:cNvGraphicFramePr>
+            <a:graphic xmlns:a="http://schemas.openxmlformats.org/drawingml/2006/main">
+              <a:graphicData uri="http://schemas.openxmlformats.org/drawingml/2006/picture">
+                <pic:pic xmlns:pic="http://schemas.openxmlformats.org/drawingml/2006/picture">
+                  <pic:nvPicPr>
+                    <pic:cNvPr id="866223013" name="Picture 1" descr="A screenshot of a computer program&#10;&#10;Description automatically generated"/>
+                    <pic:cNvPicPr/>
+                  </pic:nvPicPr>
+                  <pic:blipFill>
+                    <a:blip r:embed="rId12"/>
+                    <a:stretch>
+                      <a:fillRect/>
+                    </a:stretch>
+                  </pic:blipFill>
+                  <pic:spPr>
+                    <a:xfrm>
+                      <a:off x="0" y="0"/>
+                      <a:ext cx="5731510" cy="3599815"/>
+                    </a:xfrm>
+                    <a:prstGeom prst="rect">
+                      <a:avLst/>
+                    </a:prstGeom>
+                  </pic:spPr>
+                </pic:pic>
+              </a:graphicData>
+            </a:graphic>
+          </wp:inline>
+        </w:drawing>
       </w:r>
     </w:p>
     <w:p>
@@ -326,7 +939,7 @@
       </w:r>
     </w:p>
     <w:sectPr>
-      <w:footerReference w:type="default" r:id="rId9"/>
+      <w:footerReference w:type="default" r:id="rId13"/>
       <w:pgSz w:w="11906" w:h="16838"/>
       <w:pgMar w:top="1440" w:right="1440" w:bottom="1440" w:left="1440" w:header="708" w:footer="708" w:gutter="0"/>
       <w:cols w:space="708"/>
@@ -611,6 +1224,119 @@
     </w:lvl>
   </w:abstractNum>
   <w:abstractNum w:abstractNumId="1" w15:restartNumberingAfterBreak="0">
+    <w:nsid w:val="56570327"/>
+    <w:multiLevelType w:val="hybridMultilevel"/>
+    <w:tmpl w:val="19DA3482"/>
+    <w:lvl w:ilvl="0" w:tplc="08090001">
+      <w:start w:val="1"/>
+      <w:numFmt w:val="bullet"/>
+      <w:lvlText w:val=""/>
+      <w:lvlJc w:val="left"/>
+      <w:pPr>
+        <w:ind w:left="720" w:hanging="360"/>
+      </w:pPr>
+      <w:rPr>
+        <w:rFonts w:ascii="Symbol" w:hAnsi="Symbol" w:hint="default"/>
+      </w:rPr>
+    </w:lvl>
+    <w:lvl w:ilvl="1" w:tplc="08090003" w:tentative="1">
+      <w:start w:val="1"/>
+      <w:numFmt w:val="bullet"/>
+      <w:lvlText w:val="o"/>
+      <w:lvlJc w:val="left"/>
+      <w:pPr>
+        <w:ind w:left="1440" w:hanging="360"/>
+      </w:pPr>
+      <w:rPr>
+        <w:rFonts w:ascii="Courier New" w:hAnsi="Courier New" w:cs="Courier New" w:hint="default"/>
+      </w:rPr>
+    </w:lvl>
+    <w:lvl w:ilvl="2" w:tplc="08090005" w:tentative="1">
+      <w:start w:val="1"/>
+      <w:numFmt w:val="bullet"/>
+      <w:lvlText w:val=""/>
+      <w:lvlJc w:val="left"/>
+      <w:pPr>
+        <w:ind w:left="2160" w:hanging="360"/>
+      </w:pPr>
+      <w:rPr>
+        <w:rFonts w:ascii="Wingdings" w:hAnsi="Wingdings" w:hint="default"/>
+      </w:rPr>
+    </w:lvl>
+    <w:lvl w:ilvl="3" w:tplc="08090001" w:tentative="1">
+      <w:start w:val="1"/>
+      <w:numFmt w:val="bullet"/>
+      <w:lvlText w:val=""/>
+      <w:lvlJc w:val="left"/>
+      <w:pPr>
+        <w:ind w:left="2880" w:hanging="360"/>
+      </w:pPr>
+      <w:rPr>
+        <w:rFonts w:ascii="Symbol" w:hAnsi="Symbol" w:hint="default"/>
+      </w:rPr>
+    </w:lvl>
+    <w:lvl w:ilvl="4" w:tplc="08090003" w:tentative="1">
+      <w:start w:val="1"/>
+      <w:numFmt w:val="bullet"/>
+      <w:lvlText w:val="o"/>
+      <w:lvlJc w:val="left"/>
+      <w:pPr>
+        <w:ind w:left="3600" w:hanging="360"/>
+      </w:pPr>
+      <w:rPr>
+        <w:rFonts w:ascii="Courier New" w:hAnsi="Courier New" w:cs="Courier New" w:hint="default"/>
+      </w:rPr>
+    </w:lvl>
+    <w:lvl w:ilvl="5" w:tplc="08090005" w:tentative="1">
+      <w:start w:val="1"/>
+      <w:numFmt w:val="bullet"/>
+      <w:lvlText w:val=""/>
+      <w:lvlJc w:val="left"/>
+      <w:pPr>
+        <w:ind w:left="4320" w:hanging="360"/>
+      </w:pPr>
+      <w:rPr>
+        <w:rFonts w:ascii="Wingdings" w:hAnsi="Wingdings" w:hint="default"/>
+      </w:rPr>
+    </w:lvl>
+    <w:lvl w:ilvl="6" w:tplc="08090001" w:tentative="1">
+      <w:start w:val="1"/>
+      <w:numFmt w:val="bullet"/>
+      <w:lvlText w:val=""/>
+      <w:lvlJc w:val="left"/>
+      <w:pPr>
+        <w:ind w:left="5040" w:hanging="360"/>
+      </w:pPr>
+      <w:rPr>
+        <w:rFonts w:ascii="Symbol" w:hAnsi="Symbol" w:hint="default"/>
+      </w:rPr>
+    </w:lvl>
+    <w:lvl w:ilvl="7" w:tplc="08090003" w:tentative="1">
+      <w:start w:val="1"/>
+      <w:numFmt w:val="bullet"/>
+      <w:lvlText w:val="o"/>
+      <w:lvlJc w:val="left"/>
+      <w:pPr>
+        <w:ind w:left="5760" w:hanging="360"/>
+      </w:pPr>
+      <w:rPr>
+        <w:rFonts w:ascii="Courier New" w:hAnsi="Courier New" w:cs="Courier New" w:hint="default"/>
+      </w:rPr>
+    </w:lvl>
+    <w:lvl w:ilvl="8" w:tplc="08090005" w:tentative="1">
+      <w:start w:val="1"/>
+      <w:numFmt w:val="bullet"/>
+      <w:lvlText w:val=""/>
+      <w:lvlJc w:val="left"/>
+      <w:pPr>
+        <w:ind w:left="6480" w:hanging="360"/>
+      </w:pPr>
+      <w:rPr>
+        <w:rFonts w:ascii="Wingdings" w:hAnsi="Wingdings" w:hint="default"/>
+      </w:rPr>
+    </w:lvl>
+  </w:abstractNum>
+  <w:abstractNum w:abstractNumId="2" w15:restartNumberingAfterBreak="0">
     <w:nsid w:val="5F935B0F"/>
     <w:multiLevelType w:val="hybridMultilevel"/>
     <w:tmpl w:val="36805C08"/>
@@ -723,7 +1449,7 @@
       </w:rPr>
     </w:lvl>
   </w:abstractNum>
-  <w:abstractNum w:abstractNumId="2" w15:restartNumberingAfterBreak="0">
+  <w:abstractNum w:abstractNumId="3" w15:restartNumberingAfterBreak="0">
     <w:nsid w:val="6D8434B6"/>
     <w:multiLevelType w:val="hybridMultilevel"/>
     <w:tmpl w:val="C41292CE"/>
@@ -837,13 +1563,16 @@
     </w:lvl>
   </w:abstractNum>
   <w:num w:numId="1" w16cid:durableId="1874801702">
-    <w:abstractNumId w:val="1"/>
+    <w:abstractNumId w:val="2"/>
   </w:num>
   <w:num w:numId="2" w16cid:durableId="1012301560">
     <w:abstractNumId w:val="0"/>
   </w:num>
   <w:num w:numId="3" w16cid:durableId="78018230">
-    <w:abstractNumId w:val="2"/>
+    <w:abstractNumId w:val="3"/>
+  </w:num>
+  <w:num w:numId="4" w16cid:durableId="1594435955">
+    <w:abstractNumId w:val="1"/>
   </w:num>
 </w:numbering>
 </file>
@@ -1450,6 +2179,7 @@
   <w:style w:type="character" w:default="1" w:styleId="DefaultParagraphFont">
     <w:name w:val="Default Paragraph Font"/>
     <w:uiPriority w:val="1"/>
+    <w:semiHidden/>
     <w:unhideWhenUsed/>
   </w:style>
   <w:style w:type="table" w:default="1" w:styleId="TableNormal">
@@ -1806,6 +2536,29 @@
     <w:rsid w:val="006F2405"/>
     <w:rPr>
       <w:rFonts w:ascii="Calibri" w:hAnsi="Calibri"/>
+    </w:rPr>
+  </w:style>
+  <w:style w:type="character" w:styleId="Hyperlink">
+    <w:name w:val="Hyperlink"/>
+    <w:basedOn w:val="DefaultParagraphFont"/>
+    <w:uiPriority w:val="99"/>
+    <w:unhideWhenUsed/>
+    <w:rsid w:val="00A80626"/>
+    <w:rPr>
+      <w:color w:val="467886" w:themeColor="hyperlink"/>
+      <w:u w:val="single"/>
+    </w:rPr>
+  </w:style>
+  <w:style w:type="character" w:styleId="UnresolvedMention">
+    <w:name w:val="Unresolved Mention"/>
+    <w:basedOn w:val="DefaultParagraphFont"/>
+    <w:uiPriority w:val="99"/>
+    <w:semiHidden/>
+    <w:unhideWhenUsed/>
+    <w:rsid w:val="00A80626"/>
+    <w:rPr>
+      <w:color w:val="605E5C"/>
+      <w:shd w:val="clear" w:color="auto" w:fill="E1DFDD"/>
     </w:rPr>
   </w:style>
 </w:styles>

</xml_diff>